<commit_message>
Finished Diary Module 7
</commit_message>
<xml_diff>
--- a/Front_End/Learning Diary/Learning Diary - All Modules.docx
+++ b/Front_End/Learning Diary/Learning Diary - All Modules.docx
@@ -14,7 +14,6 @@
           <w:lang w:val="en-US"/>
         </w:rPr>
       </w:pPr>
-      <w:proofErr w:type="spellStart"/>
       <w:r>
         <w:rPr>
           <w:rFonts w:ascii="Times New Roman" w:hAnsi="Times New Roman" w:cs="Times New Roman"/>
@@ -23,10 +22,13 @@
           <w:szCs w:val="24"/>
           <w:lang w:val="en-US"/>
         </w:rPr>
-        <w:t>Lappeenrannan</w:t>
-      </w:r>
-      <w:proofErr w:type="spellEnd"/>
-      <w:r>
+        <w:t>Lappeenrannan teknillinen yliopisto</w:t>
+      </w:r>
+    </w:p>
+    <w:p>
+      <w:pPr>
+        <w:pStyle w:val="Title"/>
+        <w:jc w:val="both"/>
         <w:rPr>
           <w:rFonts w:ascii="Times New Roman" w:hAnsi="Times New Roman" w:cs="Times New Roman"/>
           <w:b w:val="0"/>
@@ -34,9 +36,7 @@
           <w:szCs w:val="24"/>
           <w:lang w:val="en-US"/>
         </w:rPr>
-        <w:t xml:space="preserve"> </w:t>
-      </w:r>
-      <w:proofErr w:type="spellStart"/>
+      </w:pPr>
       <w:r>
         <w:rPr>
           <w:rFonts w:ascii="Times New Roman" w:hAnsi="Times New Roman" w:cs="Times New Roman"/>
@@ -45,10 +45,13 @@
           <w:szCs w:val="24"/>
           <w:lang w:val="en-US"/>
         </w:rPr>
-        <w:t>teknillinen</w:t>
-      </w:r>
-      <w:proofErr w:type="spellEnd"/>
-      <w:r>
+        <w:t>School of Business and Management</w:t>
+      </w:r>
+    </w:p>
+    <w:p>
+      <w:pPr>
+        <w:pStyle w:val="Title"/>
+        <w:jc w:val="both"/>
         <w:rPr>
           <w:rFonts w:ascii="Times New Roman" w:hAnsi="Times New Roman" w:cs="Times New Roman"/>
           <w:b w:val="0"/>
@@ -56,10 +59,69 @@
           <w:szCs w:val="24"/>
           <w:lang w:val="en-US"/>
         </w:rPr>
-        <w:t xml:space="preserve"> </w:t>
-      </w:r>
-      <w:proofErr w:type="spellStart"/>
-      <w:r>
+      </w:pPr>
+    </w:p>
+    <w:p>
+      <w:pPr>
+        <w:pStyle w:val="Title"/>
+        <w:jc w:val="left"/>
+        <w:rPr>
+          <w:rFonts w:ascii="Times New Roman" w:hAnsi="Times New Roman"/>
+          <w:b w:val="0"/>
+          <w:sz w:val="24"/>
+          <w:szCs w:val="24"/>
+          <w:lang w:val="en-US"/>
+        </w:rPr>
+      </w:pPr>
+    </w:p>
+    <w:p>
+      <w:pPr>
+        <w:pStyle w:val="Title"/>
+        <w:jc w:val="left"/>
+        <w:rPr>
+          <w:sz w:val="24"/>
+          <w:szCs w:val="24"/>
+          <w:lang w:val="en-US"/>
+        </w:rPr>
+      </w:pPr>
+    </w:p>
+    <w:p>
+      <w:pPr>
+        <w:pStyle w:val="Title"/>
+        <w:jc w:val="left"/>
+        <w:rPr>
+          <w:sz w:val="24"/>
+          <w:szCs w:val="24"/>
+          <w:lang w:val="en-US"/>
+        </w:rPr>
+      </w:pPr>
+    </w:p>
+    <w:p>
+      <w:pPr>
+        <w:pStyle w:val="Title"/>
+        <w:jc w:val="left"/>
+        <w:rPr>
+          <w:sz w:val="24"/>
+          <w:szCs w:val="24"/>
+          <w:lang w:val="en-US"/>
+        </w:rPr>
+      </w:pPr>
+    </w:p>
+    <w:p>
+      <w:pPr>
+        <w:pStyle w:val="Title"/>
+        <w:jc w:val="left"/>
+        <w:rPr>
+          <w:sz w:val="24"/>
+          <w:szCs w:val="24"/>
+          <w:lang w:val="en-US"/>
+        </w:rPr>
+      </w:pPr>
+    </w:p>
+    <w:p>
+      <w:pPr>
+        <w:pStyle w:val="Title"/>
+        <w:jc w:val="both"/>
         <w:rPr>
           <w:rFonts w:ascii="Times New Roman" w:hAnsi="Times New Roman" w:cs="Times New Roman"/>
           <w:b w:val="0"/>
@@ -67,14 +129,8 @@
           <w:szCs w:val="24"/>
           <w:lang w:val="en-US"/>
         </w:rPr>
-        <w:t>yliopisto</w:t>
-      </w:r>
-      <w:proofErr w:type="spellEnd"/>
-    </w:p>
-    <w:p>
-      <w:pPr>
-        <w:pStyle w:val="Title"/>
-        <w:jc w:val="both"/>
+      </w:pPr>
+      <w:r>
         <w:rPr>
           <w:rFonts w:ascii="Times New Roman" w:hAnsi="Times New Roman" w:cs="Times New Roman"/>
           <w:b w:val="0"/>
@@ -82,121 +138,7 @@
           <w:szCs w:val="24"/>
           <w:lang w:val="en-US"/>
         </w:rPr>
-      </w:pPr>
-      <w:r>
-        <w:rPr>
-          <w:rFonts w:ascii="Times New Roman" w:hAnsi="Times New Roman" w:cs="Times New Roman"/>
-          <w:b w:val="0"/>
-          <w:sz w:val="24"/>
-          <w:szCs w:val="24"/>
-          <w:lang w:val="en-US"/>
-        </w:rPr>
-        <w:t>School of Business and Management</w:t>
-      </w:r>
-    </w:p>
-    <w:p>
-      <w:pPr>
-        <w:pStyle w:val="Title"/>
-        <w:jc w:val="both"/>
-        <w:rPr>
-          <w:rFonts w:ascii="Times New Roman" w:hAnsi="Times New Roman" w:cs="Times New Roman"/>
-          <w:b w:val="0"/>
-          <w:sz w:val="24"/>
-          <w:szCs w:val="24"/>
-          <w:lang w:val="en-US"/>
-        </w:rPr>
-      </w:pPr>
-    </w:p>
-    <w:p>
-      <w:pPr>
-        <w:pStyle w:val="Title"/>
-        <w:jc w:val="left"/>
-        <w:rPr>
-          <w:rFonts w:ascii="Times New Roman" w:hAnsi="Times New Roman"/>
-          <w:b w:val="0"/>
-          <w:sz w:val="24"/>
-          <w:szCs w:val="24"/>
-          <w:lang w:val="en-US"/>
-        </w:rPr>
-      </w:pPr>
-    </w:p>
-    <w:p>
-      <w:pPr>
-        <w:pStyle w:val="Title"/>
-        <w:jc w:val="left"/>
-        <w:rPr>
-          <w:sz w:val="24"/>
-          <w:szCs w:val="24"/>
-          <w:lang w:val="en-US"/>
-        </w:rPr>
-      </w:pPr>
-    </w:p>
-    <w:p>
-      <w:pPr>
-        <w:pStyle w:val="Title"/>
-        <w:jc w:val="left"/>
-        <w:rPr>
-          <w:sz w:val="24"/>
-          <w:szCs w:val="24"/>
-          <w:lang w:val="en-US"/>
-        </w:rPr>
-      </w:pPr>
-    </w:p>
-    <w:p>
-      <w:pPr>
-        <w:pStyle w:val="Title"/>
-        <w:jc w:val="left"/>
-        <w:rPr>
-          <w:sz w:val="24"/>
-          <w:szCs w:val="24"/>
-          <w:lang w:val="en-US"/>
-        </w:rPr>
-      </w:pPr>
-    </w:p>
-    <w:p>
-      <w:pPr>
-        <w:pStyle w:val="Title"/>
-        <w:jc w:val="left"/>
-        <w:rPr>
-          <w:sz w:val="24"/>
-          <w:szCs w:val="24"/>
-          <w:lang w:val="en-US"/>
-        </w:rPr>
-      </w:pPr>
-    </w:p>
-    <w:p>
-      <w:pPr>
-        <w:pStyle w:val="Title"/>
-        <w:jc w:val="both"/>
-        <w:rPr>
-          <w:rFonts w:ascii="Times New Roman" w:hAnsi="Times New Roman" w:cs="Times New Roman"/>
-          <w:b w:val="0"/>
-          <w:sz w:val="24"/>
-          <w:szCs w:val="24"/>
-          <w:lang w:val="en-US"/>
-        </w:rPr>
-      </w:pPr>
-      <w:proofErr w:type="spellStart"/>
-      <w:r>
-        <w:rPr>
-          <w:rFonts w:ascii="Times New Roman" w:hAnsi="Times New Roman" w:cs="Times New Roman"/>
-          <w:b w:val="0"/>
-          <w:sz w:val="24"/>
-          <w:szCs w:val="24"/>
-          <w:lang w:val="en-US"/>
-        </w:rPr>
-        <w:t>Sofware</w:t>
-      </w:r>
-      <w:proofErr w:type="spellEnd"/>
-      <w:r>
-        <w:rPr>
-          <w:rFonts w:ascii="Times New Roman" w:hAnsi="Times New Roman" w:cs="Times New Roman"/>
-          <w:b w:val="0"/>
-          <w:sz w:val="24"/>
-          <w:szCs w:val="24"/>
-          <w:lang w:val="en-US"/>
-        </w:rPr>
-        <w:t xml:space="preserve"> Development Skills</w:t>
+        <w:t>Sofware Development Skills</w:t>
       </w:r>
       <w:r>
         <w:rPr>
@@ -639,59 +581,23 @@
         </w:rPr>
         <w:t xml:space="preserve"> module from this course. I have learnt plenty of new techniques with </w:t>
       </w:r>
-      <w:proofErr w:type="spellStart"/>
-      <w:r>
-        <w:rPr>
-          <w:lang w:val="en-US"/>
-        </w:rPr>
-        <w:t>scss</w:t>
-      </w:r>
-      <w:proofErr w:type="spellEnd"/>
-      <w:r>
-        <w:rPr>
-          <w:lang w:val="en-US"/>
-        </w:rPr>
-        <w:t>, which not surprisingly are really useful, and if I had knew them before, my web development experience would have been so much easier.</w:t>
-      </w:r>
-      <w:r>
-        <w:rPr>
-          <w:lang w:val="en-US"/>
-        </w:rPr>
-        <w:t xml:space="preserve"> Given that, I started using </w:t>
-      </w:r>
-      <w:proofErr w:type="spellStart"/>
-      <w:r>
-        <w:rPr>
-          <w:lang w:val="en-US"/>
-        </w:rPr>
-        <w:t>scss</w:t>
-      </w:r>
-      <w:proofErr w:type="spellEnd"/>
-      <w:r>
-        <w:rPr>
-          <w:lang w:val="en-US"/>
-        </w:rPr>
-        <w:t xml:space="preserve"> also for my personal projects outside this course, which is exactly what the goal I wanted to achieve, as in, learn new techniques that I will be able to use for myself. Apart from that, I had some weird issue with the</w:t>
-      </w:r>
-      <w:r>
-        <w:rPr>
-          <w:lang w:val="en-US"/>
-        </w:rPr>
-        <w:t xml:space="preserve"> background image in the </w:t>
-      </w:r>
-      <w:proofErr w:type="spellStart"/>
-      <w:r>
-        <w:rPr>
-          <w:lang w:val="en-US"/>
-        </w:rPr>
-        <w:t>mixin</w:t>
-      </w:r>
-      <w:proofErr w:type="spellEnd"/>
-      <w:r>
-        <w:rPr>
-          <w:lang w:val="en-US"/>
-        </w:rPr>
-        <w:t xml:space="preserve"> function, and as I had carefully watched video, I did not know what was the problem with it. Going through </w:t>
+      <w:r>
+        <w:rPr>
+          <w:lang w:val="en-US"/>
+        </w:rPr>
+        <w:t>scss, which not surprisingly are really useful, and if I had knew them before, my web development experience would have been so much easier.</w:t>
+      </w:r>
+      <w:r>
+        <w:rPr>
+          <w:lang w:val="en-US"/>
+        </w:rPr>
+        <w:t xml:space="preserve"> Given that, I started using scss also for my personal projects outside this course, which is exactly what the goal I wanted to achieve, as in, learn new techniques that I will be able to use for myself. Apart from that, I had some weird issue with the</w:t>
+      </w:r>
+      <w:r>
+        <w:rPr>
+          <w:lang w:val="en-US"/>
+        </w:rPr>
+        <w:t xml:space="preserve"> background image in the mixin function, and as I had carefully watched video, I did not know what was the problem with it. Going through </w:t>
       </w:r>
       <w:r>
         <w:rPr>
@@ -784,21 +690,7 @@
         <w:rPr>
           <w:lang w:val="en-US"/>
         </w:rPr>
-        <w:t xml:space="preserve">t is merged into the html and </w:t>
-      </w:r>
-      <w:proofErr w:type="spellStart"/>
-      <w:r>
-        <w:rPr>
-          <w:lang w:val="en-US"/>
-        </w:rPr>
-        <w:t>css</w:t>
-      </w:r>
-      <w:proofErr w:type="spellEnd"/>
-      <w:r>
-        <w:rPr>
-          <w:lang w:val="en-US"/>
-        </w:rPr>
-        <w:t xml:space="preserve"> files. I have not been using much of </w:t>
+        <w:t xml:space="preserve">t is merged into the html and css files. I have not been using much of </w:t>
       </w:r>
       <w:r>
         <w:rPr>
@@ -817,16 +709,8 @@
           <w:lang w:val="en-US"/>
         </w:rPr>
         <w:lastRenderedPageBreak/>
-        <w:t xml:space="preserve">Throughout the video, I tried to think of some complex functions to make that button rotate, and it just did not come to mind that I could simple add classes to my different html tags, and create all the animations within </w:t>
-      </w:r>
-      <w:proofErr w:type="spellStart"/>
-      <w:r>
-        <w:rPr>
-          <w:lang w:val="en-US"/>
-        </w:rPr>
-        <w:t>css</w:t>
-      </w:r>
-      <w:proofErr w:type="spellEnd"/>
+        <w:t>Throughout the video, I tried to think of some complex functions to make that button rotate, and it just did not come to mind that I could simple add classes to my different html tags, and create all the animations within css</w:t>
+      </w:r>
       <w:r>
         <w:rPr>
           <w:lang w:val="en-US"/>
@@ -919,35 +803,7 @@
         <w:rPr>
           <w:lang w:val="en-US"/>
         </w:rPr>
-        <w:t xml:space="preserve">I have learnt how to work more efficient with </w:t>
-      </w:r>
-      <w:proofErr w:type="spellStart"/>
-      <w:r>
-        <w:rPr>
-          <w:lang w:val="en-US"/>
-        </w:rPr>
-        <w:t>scss</w:t>
-      </w:r>
-      <w:proofErr w:type="spellEnd"/>
-      <w:r>
-        <w:rPr>
-          <w:lang w:val="en-US"/>
-        </w:rPr>
-        <w:t xml:space="preserve">, and </w:t>
-      </w:r>
-      <w:proofErr w:type="spellStart"/>
-      <w:r>
-        <w:rPr>
-          <w:lang w:val="en-US"/>
-        </w:rPr>
-        <w:t>css</w:t>
-      </w:r>
-      <w:proofErr w:type="spellEnd"/>
-      <w:r>
-        <w:rPr>
-          <w:lang w:val="en-US"/>
-        </w:rPr>
-        <w:t xml:space="preserve"> in general. My initial </w:t>
+        <w:t xml:space="preserve">I have learnt how to work more efficient with scss, and css in general. My initial </w:t>
       </w:r>
       <w:r>
         <w:rPr>
@@ -959,81 +815,25 @@
         <w:rPr>
           <w:lang w:val="en-US"/>
         </w:rPr>
-        <w:t xml:space="preserve">it was mentioned that everything will be done with simple </w:t>
-      </w:r>
-      <w:proofErr w:type="spellStart"/>
-      <w:r>
-        <w:rPr>
-          <w:lang w:val="en-US"/>
-        </w:rPr>
-        <w:t>css</w:t>
-      </w:r>
-      <w:proofErr w:type="spellEnd"/>
-      <w:r>
-        <w:rPr>
-          <w:lang w:val="en-US"/>
-        </w:rPr>
-        <w:t xml:space="preserve"> and different classes attributes. </w:t>
-      </w:r>
-      <w:r>
-        <w:rPr>
-          <w:lang w:val="en-US"/>
-        </w:rPr>
-        <w:t xml:space="preserve">I was happy to see that by manipulating classes with </w:t>
-      </w:r>
-      <w:proofErr w:type="spellStart"/>
-      <w:r>
-        <w:rPr>
-          <w:lang w:val="en-US"/>
-        </w:rPr>
-        <w:t>Javascript</w:t>
-      </w:r>
-      <w:proofErr w:type="spellEnd"/>
-      <w:r>
-        <w:rPr>
-          <w:lang w:val="en-US"/>
-        </w:rPr>
-        <w:t>,</w:t>
-      </w:r>
-      <w:r>
-        <w:rPr>
-          <w:lang w:val="en-US"/>
-        </w:rPr>
-        <w:t xml:space="preserve"> you could simply create different subpages, just by changing their </w:t>
-      </w:r>
-      <w:proofErr w:type="spellStart"/>
-      <w:r>
-        <w:rPr>
-          <w:lang w:val="en-US"/>
-        </w:rPr>
-        <w:t>css</w:t>
-      </w:r>
-      <w:proofErr w:type="spellEnd"/>
-      <w:r>
-        <w:rPr>
-          <w:lang w:val="en-US"/>
-        </w:rPr>
-        <w:t xml:space="preserve"> parameters, which for something like a navigation bar, seems like a very good option. </w:t>
-      </w:r>
-      <w:r>
-        <w:rPr>
-          <w:lang w:val="en-US"/>
-        </w:rPr>
-        <w:t xml:space="preserve">Another thing is the responsiveness with the website. My usual issue with </w:t>
-      </w:r>
-      <w:proofErr w:type="spellStart"/>
-      <w:r>
-        <w:rPr>
-          <w:lang w:val="en-US"/>
-        </w:rPr>
-        <w:t>css</w:t>
-      </w:r>
-      <w:proofErr w:type="spellEnd"/>
-      <w:r>
-        <w:rPr>
-          <w:lang w:val="en-US"/>
-        </w:rPr>
-        <w:t xml:space="preserve"> is on </w:t>
+        <w:t xml:space="preserve">it was mentioned that everything will be done with simple css and different classes attributes. </w:t>
+      </w:r>
+      <w:r>
+        <w:rPr>
+          <w:lang w:val="en-US"/>
+        </w:rPr>
+        <w:t>I was happy to see that by manipulating classes with Javascript,</w:t>
+      </w:r>
+      <w:r>
+        <w:rPr>
+          <w:lang w:val="en-US"/>
+        </w:rPr>
+        <w:t xml:space="preserve"> you could simply create different subpages, just by changing their css parameters, which for something like a navigation bar, seems like a very good option. </w:t>
+      </w:r>
+      <w:r>
+        <w:rPr>
+          <w:lang w:val="en-US"/>
+        </w:rPr>
+        <w:t xml:space="preserve">Another thing is the responsiveness with the website. My usual issue with css is on </w:t>
       </w:r>
       <w:r>
         <w:rPr>
@@ -1168,21 +968,7 @@
         <w:rPr>
           <w:lang w:val="en-US"/>
         </w:rPr>
-        <w:t xml:space="preserve"> lot of new interesting </w:t>
-      </w:r>
-      <w:proofErr w:type="spellStart"/>
-      <w:r>
-        <w:rPr>
-          <w:lang w:val="en-US"/>
-        </w:rPr>
-        <w:t>css</w:t>
-      </w:r>
-      <w:proofErr w:type="spellEnd"/>
-      <w:r>
-        <w:rPr>
-          <w:lang w:val="en-US"/>
-        </w:rPr>
-        <w:t xml:space="preserve"> techniques, thus I am satisfied with this module.</w:t>
+        <w:t xml:space="preserve"> lot of new interesting css techniques, thus I am satisfied with this module.</w:t>
       </w:r>
     </w:p>
     <w:p>
@@ -1291,6 +1077,72 @@
         </w:rPr>
         <w:t>Module 7</w:t>
       </w:r>
+    </w:p>
+    <w:p>
+      <w:pPr>
+        <w:pStyle w:val="BodyText"/>
+        <w:rPr>
+          <w:b/>
+          <w:bCs/>
+          <w:lang w:val="en-US"/>
+        </w:rPr>
+      </w:pPr>
+      <w:r>
+        <w:rPr>
+          <w:b/>
+          <w:bCs/>
+          <w:lang w:val="en-US"/>
+        </w:rPr>
+        <w:t>11 May 2021</w:t>
+      </w:r>
+    </w:p>
+    <w:p>
+      <w:pPr>
+        <w:pStyle w:val="BodyText"/>
+        <w:rPr>
+          <w:lang w:val="en-US"/>
+        </w:rPr>
+      </w:pPr>
+      <w:r>
+        <w:rPr>
+          <w:lang w:val="en-US"/>
+        </w:rPr>
+        <w:t>For the last</w:t>
+      </w:r>
+      <w:r>
+        <w:rPr>
+          <w:lang w:val="en-US"/>
+        </w:rPr>
+        <w:t xml:space="preserve"> module</w:t>
+      </w:r>
+      <w:r>
+        <w:rPr>
+          <w:lang w:val="en-US"/>
+        </w:rPr>
+        <w:t xml:space="preserve"> of this course, I have learn a bit about GitHub Pages, which is something that I always wanted to start using. In the beginning I had few problems, due to the fact that my repository for the course is heavily divided</w:t>
+      </w:r>
+      <w:r>
+        <w:rPr>
+          <w:lang w:val="en-US"/>
+        </w:rPr>
+        <w:t xml:space="preserve"> (Frontend, Backend etc.), thus there were few problems with deploying the website, but my moving only the exercises part onto a different repository I was able to deploy </w:t>
+      </w:r>
+      <w:r>
+        <w:rPr>
+          <w:lang w:val="en-US"/>
+        </w:rPr>
+        <w:t>the newly created website. I am satisfied with the progress that I have made so far, and hopefully I can apply many of them in the course project.</w:t>
+      </w:r>
+    </w:p>
+    <w:p>
+      <w:pPr>
+        <w:pStyle w:val="BodyText"/>
+        <w:rPr>
+          <w:b/>
+          <w:bCs/>
+          <w:lang w:val="en-US"/>
+        </w:rPr>
+      </w:pPr>
     </w:p>
     <w:p>
       <w:pPr>
@@ -3766,6 +3618,15 @@
 </file>
 
 <file path=customXml/item1.xml><?xml version="1.0" encoding="utf-8"?>
+<?mso-contentType ?>
+<FormTemplates xmlns="http://schemas.microsoft.com/sharepoint/v3/contenttype/forms">
+  <Display>DocumentLibraryForm</Display>
+  <Edit>DocumentLibraryForm</Edit>
+  <New>DocumentLibraryForm</New>
+</FormTemplates>
+</file>
+
+<file path=customXml/item2.xml><?xml version="1.0" encoding="utf-8"?>
 <ct:contentTypeSchema xmlns:ct="http://schemas.microsoft.com/office/2006/metadata/contentType" xmlns:ma="http://schemas.microsoft.com/office/2006/metadata/properties/metaAttributes" ct:_="" ma:_="" ma:contentTypeName="Asiakirja" ma:contentTypeID="0x01010017418C401CCB2042A3A99A19F43F356D" ma:contentTypeVersion="1" ma:contentTypeDescription="Luo uusi asiakirja." ma:contentTypeScope="" ma:versionID="f4b075d3ca74a5dbaed73e767a156aa0">
   <xsd:schema xmlns:xsd="http://www.w3.org/2001/XMLSchema" xmlns:p="http://schemas.microsoft.com/office/2006/metadata/properties" xmlns:ns1="http://schemas.microsoft.com/sharepoint/v3" targetNamespace="http://schemas.microsoft.com/office/2006/metadata/properties" ma:root="true" ma:fieldsID="4340a008e99365d80b71206bae222996" ns1:_="">
     <xsd:import namespace="http://schemas.microsoft.com/sharepoint/v3"/>
@@ -3831,15 +3692,6 @@
 </ct:contentTypeSchema>
 </file>
 
-<file path=customXml/item2.xml><?xml version="1.0" encoding="utf-8"?>
-<?mso-contentType ?>
-<FormTemplates xmlns="http://schemas.microsoft.com/sharepoint/v3/contenttype/forms">
-  <Display>DocumentLibraryForm</Display>
-  <Edit>DocumentLibraryForm</Edit>
-  <New>DocumentLibraryForm</New>
-</FormTemplates>
-</file>
-
 <file path=customXml/item3.xml><?xml version="1.0" encoding="utf-8"?>
 <p:properties xmlns:p="http://schemas.microsoft.com/office/2006/metadata/properties" xmlns:xsi="http://www.w3.org/2001/XMLSchema-instance" xmlns:pc="http://schemas.microsoft.com/office/infopath/2007/PartnerControls">
   <documentManagement>
@@ -3850,6 +3702,14 @@
 </file>
 
 <file path=customXml/itemProps1.xml><?xml version="1.0" encoding="utf-8"?>
+<ds:datastoreItem xmlns:ds="http://schemas.openxmlformats.org/officeDocument/2006/customXml" ds:itemID="{13FBD2FA-5696-460D-A278-9A302A0F72AE}">
+  <ds:schemaRefs>
+    <ds:schemaRef ds:uri="http://schemas.microsoft.com/sharepoint/v3/contenttype/forms"/>
+  </ds:schemaRefs>
+</ds:datastoreItem>
+</file>
+
+<file path=customXml/itemProps2.xml><?xml version="1.0" encoding="utf-8"?>
 <ds:datastoreItem xmlns:ds="http://schemas.openxmlformats.org/officeDocument/2006/customXml" ds:itemID="{B9A87442-5A7B-46FD-BD28-170CE9B7256F}">
   <ds:schemaRefs>
     <ds:schemaRef ds:uri="http://schemas.microsoft.com/office/2006/metadata/contentType"/>
@@ -3866,14 +3726,6 @@
 </ds:datastoreItem>
 </file>
 
-<file path=customXml/itemProps2.xml><?xml version="1.0" encoding="utf-8"?>
-<ds:datastoreItem xmlns:ds="http://schemas.openxmlformats.org/officeDocument/2006/customXml" ds:itemID="{13FBD2FA-5696-460D-A278-9A302A0F72AE}">
-  <ds:schemaRefs>
-    <ds:schemaRef ds:uri="http://schemas.microsoft.com/sharepoint/v3/contenttype/forms"/>
-  </ds:schemaRefs>
-</ds:datastoreItem>
-</file>
-
 <file path=customXml/itemProps3.xml><?xml version="1.0" encoding="utf-8"?>
 <ds:datastoreItem xmlns:ds="http://schemas.openxmlformats.org/officeDocument/2006/customXml" ds:itemID="{FA8F0064-303C-446D-896E-46EEB9A79DC3}">
   <ds:schemaRefs>

</xml_diff>